<commit_message>
changement commentaire dans les visiteur et rapport
</commit_message>
<xml_diff>
--- a/Rapport_PPIL_LEOST_Maelan_THUILLIER_Colin.docx
+++ b/Rapport_PPIL_LEOST_Maelan_THUILLIER_Colin.docx
@@ -1673,22 +1673,6 @@
     </w:p>
     <w:p>
       <w:pPr>
-        <w:rPr>
-          <w:sz w:val="24"/>
-          <w:szCs w:val="24"/>
-        </w:rPr>
-      </w:pPr>
-    </w:p>
-    <w:p>
-      <w:pPr>
-        <w:rPr>
-          <w:sz w:val="24"/>
-          <w:szCs w:val="24"/>
-        </w:rPr>
-      </w:pPr>
-    </w:p>
-    <w:p>
-      <w:pPr>
         <w:pStyle w:val="Titre1"/>
         <w:rPr>
           <w:sz w:val="24"/>
@@ -1950,7 +1934,6 @@
           <w:sz w:val="24"/>
           <w:szCs w:val="24"/>
         </w:rPr>
-        <w:lastRenderedPageBreak/>
         <w:t xml:space="preserve">La classe Segment : </w:t>
       </w:r>
       <w:proofErr w:type="spellStart"/>
@@ -2029,6 +2012,7 @@
           <w:sz w:val="24"/>
           <w:szCs w:val="24"/>
         </w:rPr>
+        <w:lastRenderedPageBreak/>
         <w:t>La classe Vecteur2D : mise à jour par Colin</w:t>
       </w:r>
     </w:p>
@@ -2482,8 +2466,15 @@
           <w:sz w:val="24"/>
           <w:szCs w:val="24"/>
         </w:rPr>
+        <w:t xml:space="preserve">Cependant, malgré notre bonne collaboration et notre efficacité en binôme, nous avons rencontré quelques difficultés lors de la réalisation de ce projet. Nous aborderons donc dans </w:t>
+      </w:r>
+      <w:r>
+        <w:rPr>
+          <w:sz w:val="24"/>
+          <w:szCs w:val="24"/>
+        </w:rPr>
         <w:lastRenderedPageBreak/>
-        <w:t>Cependant, malgré notre bonne collaboration et notre efficacité en binôme, nous avons rencontré quelques difficultés lors de la réalisation de ce projet. Nous aborderons donc dans cette partie les problèmes rencontrés, à la fois sur la partie client et sur la partie serveur, et les solutions que nous avons trouvées pour les résoudre.</w:t>
+        <w:t>cette partie les problèmes rencontrés, à la fois sur la partie client et sur la partie serveur, et les solutions que nous avons trouvées pour les résoudre.</w:t>
       </w:r>
       <w:r>
         <w:rPr>
@@ -2537,14 +2528,6 @@
         <w:t>A/ Partie Client</w:t>
       </w:r>
       <w:bookmarkEnd w:id="5"/>
-    </w:p>
-    <w:p>
-      <w:pPr>
-        <w:rPr>
-          <w:sz w:val="24"/>
-          <w:szCs w:val="24"/>
-        </w:rPr>
-      </w:pPr>
     </w:p>
     <w:p>
       <w:pPr>
@@ -2581,6 +2564,348 @@
           <w:szCs w:val="24"/>
         </w:rPr>
       </w:pPr>
+      <w:r>
+        <w:rPr>
+          <w:sz w:val="24"/>
+          <w:szCs w:val="24"/>
+        </w:rPr>
+        <w:t>La classe Forme :</w:t>
+      </w:r>
+    </w:p>
+    <w:p>
+      <w:pPr>
+        <w:rPr>
+          <w:sz w:val="24"/>
+          <w:szCs w:val="24"/>
+        </w:rPr>
+      </w:pPr>
+      <w:r>
+        <w:rPr>
+          <w:sz w:val="24"/>
+          <w:szCs w:val="24"/>
+        </w:rPr>
+        <w:t>La classe Forme est la classe de base de laquelle dérivent toutes les autres formes géométriques du programme. Elle possède comme attribut une couleur codée en hexadécimal. Les méthodes de la classe Forme sont principalement virtuelles pures, ce qui signifie qu'elles doivent être implémentées dans les classes filles.</w:t>
+      </w:r>
+    </w:p>
+    <w:p>
+      <w:pPr>
+        <w:rPr>
+          <w:sz w:val="24"/>
+          <w:szCs w:val="24"/>
+        </w:rPr>
+      </w:pPr>
+      <w:r>
+        <w:rPr>
+          <w:sz w:val="24"/>
+          <w:szCs w:val="24"/>
+        </w:rPr>
+        <w:t>La classe Forme possède des méthodes virtuelles pures pour le calcul de l'aire, du centre de symétrie, de la translation, de l'homothétie et de la rotation, ainsi que des méthodes pour obtenir les coordonnées des points minimum et maximum de la forme.</w:t>
+      </w:r>
+    </w:p>
+    <w:p>
+      <w:pPr>
+        <w:rPr>
+          <w:sz w:val="24"/>
+          <w:szCs w:val="24"/>
+        </w:rPr>
+      </w:pPr>
+      <w:r>
+        <w:rPr>
+          <w:sz w:val="24"/>
+          <w:szCs w:val="24"/>
+        </w:rPr>
+        <w:t>En outre, la classe Forme possède une méthode "</w:t>
+      </w:r>
+      <w:proofErr w:type="spellStart"/>
+      <w:r>
+        <w:rPr>
+          <w:sz w:val="24"/>
+          <w:szCs w:val="24"/>
+        </w:rPr>
+        <w:t>operator</w:t>
+      </w:r>
+      <w:proofErr w:type="spellEnd"/>
+      <w:r>
+        <w:rPr>
+          <w:sz w:val="24"/>
+          <w:szCs w:val="24"/>
+        </w:rPr>
+        <w:t xml:space="preserve"> string" qui permet de convertir la forme en une chaîne de caractères représentant la forme.</w:t>
+      </w:r>
+    </w:p>
+    <w:p>
+      <w:pPr>
+        <w:rPr>
+          <w:sz w:val="24"/>
+          <w:szCs w:val="24"/>
+        </w:rPr>
+      </w:pPr>
+      <w:r>
+        <w:rPr>
+          <w:sz w:val="24"/>
+          <w:szCs w:val="24"/>
+        </w:rPr>
+        <w:t>Rapport sur les classes dérivées de la classe Forme :</w:t>
+      </w:r>
+    </w:p>
+    <w:p>
+      <w:pPr>
+        <w:rPr>
+          <w:sz w:val="24"/>
+          <w:szCs w:val="24"/>
+        </w:rPr>
+      </w:pPr>
+      <w:r>
+        <w:rPr>
+          <w:sz w:val="24"/>
+          <w:szCs w:val="24"/>
+        </w:rPr>
+        <w:t>La classe Forme est la classe de base de toutes les formes géométriques du programme. Elle est dérivée par plusieurs classes de formes géométriques, chacune ayant ses propres spécificités et méthodes.</w:t>
+      </w:r>
+    </w:p>
+    <w:p>
+      <w:pPr>
+        <w:numPr>
+          <w:ilvl w:val="0"/>
+          <w:numId w:val="8"/>
+        </w:numPr>
+        <w:rPr>
+          <w:sz w:val="24"/>
+          <w:szCs w:val="24"/>
+        </w:rPr>
+      </w:pPr>
+      <w:r>
+        <w:rPr>
+          <w:sz w:val="24"/>
+          <w:szCs w:val="24"/>
+        </w:rPr>
+        <w:t>La classe Segment :</w:t>
+      </w:r>
+    </w:p>
+    <w:p>
+      <w:pPr>
+        <w:rPr>
+          <w:sz w:val="24"/>
+          <w:szCs w:val="24"/>
+        </w:rPr>
+      </w:pPr>
+      <w:r>
+        <w:rPr>
+          <w:sz w:val="24"/>
+          <w:szCs w:val="24"/>
+        </w:rPr>
+        <w:t xml:space="preserve">La classe Segment est une classe dérivée de la classe Forme. Elle représente un segment de droite entre deux points dans un espace 2D. </w:t>
+      </w:r>
+    </w:p>
+    <w:p>
+      <w:pPr>
+        <w:numPr>
+          <w:ilvl w:val="0"/>
+          <w:numId w:val="9"/>
+        </w:numPr>
+        <w:rPr>
+          <w:sz w:val="24"/>
+          <w:szCs w:val="24"/>
+        </w:rPr>
+      </w:pPr>
+      <w:r>
+        <w:rPr>
+          <w:sz w:val="24"/>
+          <w:szCs w:val="24"/>
+        </w:rPr>
+        <w:t>La classe Polygone :</w:t>
+      </w:r>
+    </w:p>
+    <w:p>
+      <w:pPr>
+        <w:rPr>
+          <w:sz w:val="24"/>
+          <w:szCs w:val="24"/>
+        </w:rPr>
+      </w:pPr>
+      <w:r>
+        <w:rPr>
+          <w:sz w:val="24"/>
+          <w:szCs w:val="24"/>
+        </w:rPr>
+        <w:t xml:space="preserve">La classe Polygone est une classe dérivée de la classe Forme. Elle représente un polygone régulier dans un espace 2D. </w:t>
+      </w:r>
+    </w:p>
+    <w:p>
+      <w:pPr>
+        <w:numPr>
+          <w:ilvl w:val="0"/>
+          <w:numId w:val="11"/>
+        </w:numPr>
+        <w:rPr>
+          <w:sz w:val="24"/>
+          <w:szCs w:val="24"/>
+        </w:rPr>
+      </w:pPr>
+      <w:r>
+        <w:rPr>
+          <w:sz w:val="24"/>
+          <w:szCs w:val="24"/>
+        </w:rPr>
+        <w:t>La classe Cercle :</w:t>
+      </w:r>
+    </w:p>
+    <w:p>
+      <w:pPr>
+        <w:rPr>
+          <w:sz w:val="24"/>
+          <w:szCs w:val="24"/>
+        </w:rPr>
+      </w:pPr>
+      <w:r>
+        <w:rPr>
+          <w:sz w:val="24"/>
+          <w:szCs w:val="24"/>
+        </w:rPr>
+        <w:t xml:space="preserve">La classe Cercle est une classe dérivée de la classe Forme. Elle représente un cercle dans un espace 2D. </w:t>
+      </w:r>
+    </w:p>
+    <w:p>
+      <w:pPr>
+        <w:numPr>
+          <w:ilvl w:val="0"/>
+          <w:numId w:val="12"/>
+        </w:numPr>
+        <w:rPr>
+          <w:sz w:val="24"/>
+          <w:szCs w:val="24"/>
+        </w:rPr>
+      </w:pPr>
+      <w:r>
+        <w:rPr>
+          <w:sz w:val="24"/>
+          <w:szCs w:val="24"/>
+        </w:rPr>
+        <w:t xml:space="preserve">La classe </w:t>
+      </w:r>
+      <w:proofErr w:type="spellStart"/>
+      <w:r>
+        <w:rPr>
+          <w:sz w:val="24"/>
+          <w:szCs w:val="24"/>
+        </w:rPr>
+        <w:t>FormeComplexe</w:t>
+      </w:r>
+      <w:proofErr w:type="spellEnd"/>
+      <w:r>
+        <w:rPr>
+          <w:sz w:val="24"/>
+          <w:szCs w:val="24"/>
+        </w:rPr>
+        <w:t xml:space="preserve"> :</w:t>
+      </w:r>
+    </w:p>
+    <w:p>
+      <w:pPr>
+        <w:rPr>
+          <w:sz w:val="24"/>
+          <w:szCs w:val="24"/>
+        </w:rPr>
+      </w:pPr>
+      <w:r>
+        <w:rPr>
+          <w:sz w:val="24"/>
+          <w:szCs w:val="24"/>
+        </w:rPr>
+        <w:lastRenderedPageBreak/>
+        <w:t xml:space="preserve">La classe </w:t>
+      </w:r>
+      <w:proofErr w:type="spellStart"/>
+      <w:r>
+        <w:rPr>
+          <w:sz w:val="24"/>
+          <w:szCs w:val="24"/>
+        </w:rPr>
+        <w:t>FormeComplexe</w:t>
+      </w:r>
+      <w:proofErr w:type="spellEnd"/>
+      <w:r>
+        <w:rPr>
+          <w:sz w:val="24"/>
+          <w:szCs w:val="24"/>
+        </w:rPr>
+        <w:t xml:space="preserve"> est une classe dérivée de la classe Forme. Elle représente une forme complexe composée de plusieurs formes géométriques dans un espace 2D. Cette classe possède des méthodes pour ajouter et supprimer des formes à la forme complexe, ainsi que pour obtenir la liste des formes et leur nombre. Elle possède également une méthode pour modifier la couleur de toutes les formes de la forme complexe.</w:t>
+      </w:r>
+    </w:p>
+    <w:p>
+      <w:pPr>
+        <w:rPr>
+          <w:sz w:val="24"/>
+          <w:szCs w:val="24"/>
+        </w:rPr>
+      </w:pPr>
+      <w:r>
+        <w:rPr>
+          <w:sz w:val="24"/>
+          <w:szCs w:val="24"/>
+        </w:rPr>
+        <w:t>Comme dit dans la classe Forme, ses</w:t>
+      </w:r>
+      <w:r>
+        <w:rPr>
+          <w:sz w:val="24"/>
+          <w:szCs w:val="24"/>
+        </w:rPr>
+        <w:t xml:space="preserve"> classes dérivées ont toutes des méthodes de transformation géométrique, à savoir la translation, l'homothétie et la rotation.</w:t>
+      </w:r>
+    </w:p>
+    <w:p>
+      <w:pPr>
+        <w:rPr>
+          <w:sz w:val="24"/>
+          <w:szCs w:val="24"/>
+        </w:rPr>
+      </w:pPr>
+      <w:r>
+        <w:rPr>
+          <w:sz w:val="24"/>
+          <w:szCs w:val="24"/>
+        </w:rPr>
+        <w:t>La méthode translation permet de déplacer la forme d'un vecteur donné en ajoutant les composantes du vecteur à chaque coordonnée de la forme. Cette méthode est implémentée dans toutes les classes dérivées, où elle prend en paramètre un vecteur de translation.</w:t>
+      </w:r>
+    </w:p>
+    <w:p>
+      <w:pPr>
+        <w:rPr>
+          <w:sz w:val="24"/>
+          <w:szCs w:val="24"/>
+        </w:rPr>
+      </w:pPr>
+      <w:r>
+        <w:rPr>
+          <w:sz w:val="24"/>
+          <w:szCs w:val="24"/>
+        </w:rPr>
+        <w:t>La méthode homothétie permet de changer la taille de la forme selon un coefficient de dilation donné en multipliant les coordonnées de la forme par ce coefficient. Cette méthode est implémentée dans toutes les classes dérivées, où elle prend en paramètre un vecteur de dilatation et un coefficient de dilatation.</w:t>
+      </w:r>
+    </w:p>
+    <w:p>
+      <w:pPr>
+        <w:rPr>
+          <w:sz w:val="24"/>
+          <w:szCs w:val="24"/>
+        </w:rPr>
+      </w:pPr>
+      <w:r>
+        <w:rPr>
+          <w:sz w:val="24"/>
+          <w:szCs w:val="24"/>
+        </w:rPr>
+        <w:t>La méthode rotation permet de faire tourner la forme d'un angle donné autour d'un point donné. Cette méthode est implémentée dans toutes les classes dérivées, où elle prend en paramètre un point de rotation et un angle de rotation.</w:t>
+      </w:r>
+    </w:p>
+    <w:p>
+      <w:pPr>
+        <w:rPr>
+          <w:sz w:val="24"/>
+          <w:szCs w:val="24"/>
+        </w:rPr>
+      </w:pPr>
     </w:p>
     <w:p>
       <w:pPr>
@@ -2725,7 +3050,15 @@
           <w:sz w:val="24"/>
           <w:szCs w:val="24"/>
         </w:rPr>
-        <w:t>, qui est la classe de base pour chaque expert de la chaîne. Cette classe contient un pointeur vers l'expert suivant de la chaîne et la méthode virtuelle resoudre1() pour résoudre le problème de la ligne lue.</w:t>
+        <w:t xml:space="preserve">, qui est la classe de base pour chaque expert de la </w:t>
+      </w:r>
+      <w:r>
+        <w:rPr>
+          <w:sz w:val="24"/>
+          <w:szCs w:val="24"/>
+        </w:rPr>
+        <w:lastRenderedPageBreak/>
+        <w:t>chaîne. Cette classe contient un pointeur vers l'expert suivant de la chaîne et la méthode virtuelle resoudre1() pour résoudre le problème de la ligne lue.</w:t>
       </w:r>
     </w:p>
     <w:p>
@@ -2914,7 +3247,6 @@
           <w:sz w:val="24"/>
           <w:szCs w:val="24"/>
         </w:rPr>
-        <w:lastRenderedPageBreak/>
         <w:t xml:space="preserve">Enfin, nous avons la classe </w:t>
       </w:r>
       <w:proofErr w:type="spellStart"/>
@@ -3046,6 +3378,48 @@
           <w:szCs w:val="24"/>
         </w:rPr>
       </w:pPr>
+      <w:r>
+        <w:rPr>
+          <w:sz w:val="24"/>
+          <w:szCs w:val="24"/>
+        </w:rPr>
+        <w:t>La classe Erreur</w:t>
+      </w:r>
+      <w:r>
+        <w:rPr>
+          <w:sz w:val="24"/>
+          <w:szCs w:val="24"/>
+        </w:rPr>
+        <w:t xml:space="preserve"> qui a été repris de c</w:t>
+      </w:r>
+      <w:r>
+        <w:rPr>
+          <w:sz w:val="24"/>
+          <w:szCs w:val="24"/>
+        </w:rPr>
+        <w:t>elle réalisée par M. Dominique Michel</w:t>
+      </w:r>
+      <w:r>
+        <w:rPr>
+          <w:sz w:val="24"/>
+          <w:szCs w:val="24"/>
+        </w:rPr>
+        <w:t xml:space="preserve"> permet de gérer les erreurs en lançant des exceptions avec des messages personnalisés. Les méthodes fournies permettent de</w:t>
+      </w:r>
+      <w:r>
+        <w:rPr>
+          <w:sz w:val="24"/>
+          <w:szCs w:val="24"/>
+        </w:rPr>
+        <w:t xml:space="preserve"> </w:t>
+      </w:r>
+      <w:r>
+        <w:rPr>
+          <w:sz w:val="24"/>
+          <w:szCs w:val="24"/>
+        </w:rPr>
+        <w:t>la non-vacuité d'un pointeur, etc.</w:t>
+      </w:r>
     </w:p>
     <w:p>
       <w:pPr>
@@ -3090,14 +3464,6 @@
         <w:t>6/ La partie Visiteur</w:t>
       </w:r>
       <w:bookmarkEnd w:id="11"/>
-    </w:p>
-    <w:p>
-      <w:pPr>
-        <w:rPr>
-          <w:sz w:val="24"/>
-          <w:szCs w:val="24"/>
-        </w:rPr>
-      </w:pPr>
     </w:p>
     <w:p>
       <w:pPr>
@@ -3192,6 +3558,7 @@
           <w:sz w:val="24"/>
           <w:szCs w:val="24"/>
         </w:rPr>
+        <w:lastRenderedPageBreak/>
         <w:t>2/ L</w:t>
       </w:r>
       <w:r>
@@ -3213,14 +3580,6 @@
     </w:p>
     <w:p>
       <w:pPr>
-        <w:rPr>
-          <w:sz w:val="24"/>
-          <w:szCs w:val="24"/>
-        </w:rPr>
-      </w:pPr>
-    </w:p>
-    <w:p>
-      <w:pPr>
         <w:pStyle w:val="Titre3"/>
         <w:rPr>
           <w:sz w:val="24"/>
@@ -3461,6 +3820,7 @@
           <w:sz w:val="24"/>
           <w:szCs w:val="24"/>
         </w:rPr>
+        <w:lastRenderedPageBreak/>
         <w:t>ANNEXES</w:t>
       </w:r>
       <w:bookmarkEnd w:id="20"/>
@@ -4158,6 +4518,602 @@
     </w:lvl>
   </w:abstractNum>
   <w:abstractNum w:abstractNumId="3" w15:restartNumberingAfterBreak="0">
+    <w:nsid w:val="22AC669A"/>
+    <w:multiLevelType w:val="multilevel"/>
+    <w:tmpl w:val="F30A8FC0"/>
+    <w:lvl w:ilvl="0">
+      <w:start w:val="1"/>
+      <w:numFmt w:val="bullet"/>
+      <w:lvlText w:val=""/>
+      <w:lvlJc w:val="left"/>
+      <w:pPr>
+        <w:tabs>
+          <w:tab w:val="num" w:pos="720"/>
+        </w:tabs>
+        <w:ind w:left="720" w:hanging="360"/>
+      </w:pPr>
+      <w:rPr>
+        <w:rFonts w:ascii="Symbol" w:hAnsi="Symbol" w:hint="default"/>
+        <w:sz w:val="20"/>
+      </w:rPr>
+    </w:lvl>
+    <w:lvl w:ilvl="1" w:tentative="1">
+      <w:start w:val="1"/>
+      <w:numFmt w:val="bullet"/>
+      <w:lvlText w:val=""/>
+      <w:lvlJc w:val="left"/>
+      <w:pPr>
+        <w:tabs>
+          <w:tab w:val="num" w:pos="1440"/>
+        </w:tabs>
+        <w:ind w:left="1440" w:hanging="360"/>
+      </w:pPr>
+      <w:rPr>
+        <w:rFonts w:ascii="Symbol" w:hAnsi="Symbol" w:hint="default"/>
+        <w:sz w:val="20"/>
+      </w:rPr>
+    </w:lvl>
+    <w:lvl w:ilvl="2" w:tentative="1">
+      <w:start w:val="1"/>
+      <w:numFmt w:val="bullet"/>
+      <w:lvlText w:val=""/>
+      <w:lvlJc w:val="left"/>
+      <w:pPr>
+        <w:tabs>
+          <w:tab w:val="num" w:pos="2160"/>
+        </w:tabs>
+        <w:ind w:left="2160" w:hanging="360"/>
+      </w:pPr>
+      <w:rPr>
+        <w:rFonts w:ascii="Symbol" w:hAnsi="Symbol" w:hint="default"/>
+        <w:sz w:val="20"/>
+      </w:rPr>
+    </w:lvl>
+    <w:lvl w:ilvl="3" w:tentative="1">
+      <w:start w:val="1"/>
+      <w:numFmt w:val="bullet"/>
+      <w:lvlText w:val=""/>
+      <w:lvlJc w:val="left"/>
+      <w:pPr>
+        <w:tabs>
+          <w:tab w:val="num" w:pos="2880"/>
+        </w:tabs>
+        <w:ind w:left="2880" w:hanging="360"/>
+      </w:pPr>
+      <w:rPr>
+        <w:rFonts w:ascii="Symbol" w:hAnsi="Symbol" w:hint="default"/>
+        <w:sz w:val="20"/>
+      </w:rPr>
+    </w:lvl>
+    <w:lvl w:ilvl="4" w:tentative="1">
+      <w:start w:val="1"/>
+      <w:numFmt w:val="bullet"/>
+      <w:lvlText w:val=""/>
+      <w:lvlJc w:val="left"/>
+      <w:pPr>
+        <w:tabs>
+          <w:tab w:val="num" w:pos="3600"/>
+        </w:tabs>
+        <w:ind w:left="3600" w:hanging="360"/>
+      </w:pPr>
+      <w:rPr>
+        <w:rFonts w:ascii="Symbol" w:hAnsi="Symbol" w:hint="default"/>
+        <w:sz w:val="20"/>
+      </w:rPr>
+    </w:lvl>
+    <w:lvl w:ilvl="5" w:tentative="1">
+      <w:start w:val="1"/>
+      <w:numFmt w:val="bullet"/>
+      <w:lvlText w:val=""/>
+      <w:lvlJc w:val="left"/>
+      <w:pPr>
+        <w:tabs>
+          <w:tab w:val="num" w:pos="4320"/>
+        </w:tabs>
+        <w:ind w:left="4320" w:hanging="360"/>
+      </w:pPr>
+      <w:rPr>
+        <w:rFonts w:ascii="Symbol" w:hAnsi="Symbol" w:hint="default"/>
+        <w:sz w:val="20"/>
+      </w:rPr>
+    </w:lvl>
+    <w:lvl w:ilvl="6" w:tentative="1">
+      <w:start w:val="1"/>
+      <w:numFmt w:val="bullet"/>
+      <w:lvlText w:val=""/>
+      <w:lvlJc w:val="left"/>
+      <w:pPr>
+        <w:tabs>
+          <w:tab w:val="num" w:pos="5040"/>
+        </w:tabs>
+        <w:ind w:left="5040" w:hanging="360"/>
+      </w:pPr>
+      <w:rPr>
+        <w:rFonts w:ascii="Symbol" w:hAnsi="Symbol" w:hint="default"/>
+        <w:sz w:val="20"/>
+      </w:rPr>
+    </w:lvl>
+    <w:lvl w:ilvl="7" w:tentative="1">
+      <w:start w:val="1"/>
+      <w:numFmt w:val="bullet"/>
+      <w:lvlText w:val=""/>
+      <w:lvlJc w:val="left"/>
+      <w:pPr>
+        <w:tabs>
+          <w:tab w:val="num" w:pos="5760"/>
+        </w:tabs>
+        <w:ind w:left="5760" w:hanging="360"/>
+      </w:pPr>
+      <w:rPr>
+        <w:rFonts w:ascii="Symbol" w:hAnsi="Symbol" w:hint="default"/>
+        <w:sz w:val="20"/>
+      </w:rPr>
+    </w:lvl>
+    <w:lvl w:ilvl="8" w:tentative="1">
+      <w:start w:val="1"/>
+      <w:numFmt w:val="bullet"/>
+      <w:lvlText w:val=""/>
+      <w:lvlJc w:val="left"/>
+      <w:pPr>
+        <w:tabs>
+          <w:tab w:val="num" w:pos="6480"/>
+        </w:tabs>
+        <w:ind w:left="6480" w:hanging="360"/>
+      </w:pPr>
+      <w:rPr>
+        <w:rFonts w:ascii="Symbol" w:hAnsi="Symbol" w:hint="default"/>
+        <w:sz w:val="20"/>
+      </w:rPr>
+    </w:lvl>
+  </w:abstractNum>
+  <w:abstractNum w:abstractNumId="4" w15:restartNumberingAfterBreak="0">
+    <w:nsid w:val="25FD1B67"/>
+    <w:multiLevelType w:val="multilevel"/>
+    <w:tmpl w:val="EABE0302"/>
+    <w:lvl w:ilvl="0">
+      <w:start w:val="1"/>
+      <w:numFmt w:val="bullet"/>
+      <w:lvlText w:val=""/>
+      <w:lvlJc w:val="left"/>
+      <w:pPr>
+        <w:tabs>
+          <w:tab w:val="num" w:pos="720"/>
+        </w:tabs>
+        <w:ind w:left="720" w:hanging="360"/>
+      </w:pPr>
+      <w:rPr>
+        <w:rFonts w:ascii="Symbol" w:hAnsi="Symbol" w:hint="default"/>
+        <w:sz w:val="20"/>
+      </w:rPr>
+    </w:lvl>
+    <w:lvl w:ilvl="1" w:tentative="1">
+      <w:start w:val="1"/>
+      <w:numFmt w:val="bullet"/>
+      <w:lvlText w:val=""/>
+      <w:lvlJc w:val="left"/>
+      <w:pPr>
+        <w:tabs>
+          <w:tab w:val="num" w:pos="1440"/>
+        </w:tabs>
+        <w:ind w:left="1440" w:hanging="360"/>
+      </w:pPr>
+      <w:rPr>
+        <w:rFonts w:ascii="Symbol" w:hAnsi="Symbol" w:hint="default"/>
+        <w:sz w:val="20"/>
+      </w:rPr>
+    </w:lvl>
+    <w:lvl w:ilvl="2" w:tentative="1">
+      <w:start w:val="1"/>
+      <w:numFmt w:val="bullet"/>
+      <w:lvlText w:val=""/>
+      <w:lvlJc w:val="left"/>
+      <w:pPr>
+        <w:tabs>
+          <w:tab w:val="num" w:pos="2160"/>
+        </w:tabs>
+        <w:ind w:left="2160" w:hanging="360"/>
+      </w:pPr>
+      <w:rPr>
+        <w:rFonts w:ascii="Symbol" w:hAnsi="Symbol" w:hint="default"/>
+        <w:sz w:val="20"/>
+      </w:rPr>
+    </w:lvl>
+    <w:lvl w:ilvl="3" w:tentative="1">
+      <w:start w:val="1"/>
+      <w:numFmt w:val="bullet"/>
+      <w:lvlText w:val=""/>
+      <w:lvlJc w:val="left"/>
+      <w:pPr>
+        <w:tabs>
+          <w:tab w:val="num" w:pos="2880"/>
+        </w:tabs>
+        <w:ind w:left="2880" w:hanging="360"/>
+      </w:pPr>
+      <w:rPr>
+        <w:rFonts w:ascii="Symbol" w:hAnsi="Symbol" w:hint="default"/>
+        <w:sz w:val="20"/>
+      </w:rPr>
+    </w:lvl>
+    <w:lvl w:ilvl="4" w:tentative="1">
+      <w:start w:val="1"/>
+      <w:numFmt w:val="bullet"/>
+      <w:lvlText w:val=""/>
+      <w:lvlJc w:val="left"/>
+      <w:pPr>
+        <w:tabs>
+          <w:tab w:val="num" w:pos="3600"/>
+        </w:tabs>
+        <w:ind w:left="3600" w:hanging="360"/>
+      </w:pPr>
+      <w:rPr>
+        <w:rFonts w:ascii="Symbol" w:hAnsi="Symbol" w:hint="default"/>
+        <w:sz w:val="20"/>
+      </w:rPr>
+    </w:lvl>
+    <w:lvl w:ilvl="5" w:tentative="1">
+      <w:start w:val="1"/>
+      <w:numFmt w:val="bullet"/>
+      <w:lvlText w:val=""/>
+      <w:lvlJc w:val="left"/>
+      <w:pPr>
+        <w:tabs>
+          <w:tab w:val="num" w:pos="4320"/>
+        </w:tabs>
+        <w:ind w:left="4320" w:hanging="360"/>
+      </w:pPr>
+      <w:rPr>
+        <w:rFonts w:ascii="Symbol" w:hAnsi="Symbol" w:hint="default"/>
+        <w:sz w:val="20"/>
+      </w:rPr>
+    </w:lvl>
+    <w:lvl w:ilvl="6" w:tentative="1">
+      <w:start w:val="1"/>
+      <w:numFmt w:val="bullet"/>
+      <w:lvlText w:val=""/>
+      <w:lvlJc w:val="left"/>
+      <w:pPr>
+        <w:tabs>
+          <w:tab w:val="num" w:pos="5040"/>
+        </w:tabs>
+        <w:ind w:left="5040" w:hanging="360"/>
+      </w:pPr>
+      <w:rPr>
+        <w:rFonts w:ascii="Symbol" w:hAnsi="Symbol" w:hint="default"/>
+        <w:sz w:val="20"/>
+      </w:rPr>
+    </w:lvl>
+    <w:lvl w:ilvl="7" w:tentative="1">
+      <w:start w:val="1"/>
+      <w:numFmt w:val="bullet"/>
+      <w:lvlText w:val=""/>
+      <w:lvlJc w:val="left"/>
+      <w:pPr>
+        <w:tabs>
+          <w:tab w:val="num" w:pos="5760"/>
+        </w:tabs>
+        <w:ind w:left="5760" w:hanging="360"/>
+      </w:pPr>
+      <w:rPr>
+        <w:rFonts w:ascii="Symbol" w:hAnsi="Symbol" w:hint="default"/>
+        <w:sz w:val="20"/>
+      </w:rPr>
+    </w:lvl>
+    <w:lvl w:ilvl="8" w:tentative="1">
+      <w:start w:val="1"/>
+      <w:numFmt w:val="bullet"/>
+      <w:lvlText w:val=""/>
+      <w:lvlJc w:val="left"/>
+      <w:pPr>
+        <w:tabs>
+          <w:tab w:val="num" w:pos="6480"/>
+        </w:tabs>
+        <w:ind w:left="6480" w:hanging="360"/>
+      </w:pPr>
+      <w:rPr>
+        <w:rFonts w:ascii="Symbol" w:hAnsi="Symbol" w:hint="default"/>
+        <w:sz w:val="20"/>
+      </w:rPr>
+    </w:lvl>
+  </w:abstractNum>
+  <w:abstractNum w:abstractNumId="5" w15:restartNumberingAfterBreak="0">
+    <w:nsid w:val="3AA74597"/>
+    <w:multiLevelType w:val="multilevel"/>
+    <w:tmpl w:val="E69C6E2A"/>
+    <w:lvl w:ilvl="0">
+      <w:start w:val="1"/>
+      <w:numFmt w:val="bullet"/>
+      <w:lvlText w:val=""/>
+      <w:lvlJc w:val="left"/>
+      <w:pPr>
+        <w:tabs>
+          <w:tab w:val="num" w:pos="720"/>
+        </w:tabs>
+        <w:ind w:left="720" w:hanging="360"/>
+      </w:pPr>
+      <w:rPr>
+        <w:rFonts w:ascii="Symbol" w:hAnsi="Symbol" w:hint="default"/>
+        <w:sz w:val="20"/>
+      </w:rPr>
+    </w:lvl>
+    <w:lvl w:ilvl="1" w:tentative="1">
+      <w:start w:val="1"/>
+      <w:numFmt w:val="bullet"/>
+      <w:lvlText w:val=""/>
+      <w:lvlJc w:val="left"/>
+      <w:pPr>
+        <w:tabs>
+          <w:tab w:val="num" w:pos="1440"/>
+        </w:tabs>
+        <w:ind w:left="1440" w:hanging="360"/>
+      </w:pPr>
+      <w:rPr>
+        <w:rFonts w:ascii="Symbol" w:hAnsi="Symbol" w:hint="default"/>
+        <w:sz w:val="20"/>
+      </w:rPr>
+    </w:lvl>
+    <w:lvl w:ilvl="2" w:tentative="1">
+      <w:start w:val="1"/>
+      <w:numFmt w:val="bullet"/>
+      <w:lvlText w:val=""/>
+      <w:lvlJc w:val="left"/>
+      <w:pPr>
+        <w:tabs>
+          <w:tab w:val="num" w:pos="2160"/>
+        </w:tabs>
+        <w:ind w:left="2160" w:hanging="360"/>
+      </w:pPr>
+      <w:rPr>
+        <w:rFonts w:ascii="Symbol" w:hAnsi="Symbol" w:hint="default"/>
+        <w:sz w:val="20"/>
+      </w:rPr>
+    </w:lvl>
+    <w:lvl w:ilvl="3" w:tentative="1">
+      <w:start w:val="1"/>
+      <w:numFmt w:val="bullet"/>
+      <w:lvlText w:val=""/>
+      <w:lvlJc w:val="left"/>
+      <w:pPr>
+        <w:tabs>
+          <w:tab w:val="num" w:pos="2880"/>
+        </w:tabs>
+        <w:ind w:left="2880" w:hanging="360"/>
+      </w:pPr>
+      <w:rPr>
+        <w:rFonts w:ascii="Symbol" w:hAnsi="Symbol" w:hint="default"/>
+        <w:sz w:val="20"/>
+      </w:rPr>
+    </w:lvl>
+    <w:lvl w:ilvl="4" w:tentative="1">
+      <w:start w:val="1"/>
+      <w:numFmt w:val="bullet"/>
+      <w:lvlText w:val=""/>
+      <w:lvlJc w:val="left"/>
+      <w:pPr>
+        <w:tabs>
+          <w:tab w:val="num" w:pos="3600"/>
+        </w:tabs>
+        <w:ind w:left="3600" w:hanging="360"/>
+      </w:pPr>
+      <w:rPr>
+        <w:rFonts w:ascii="Symbol" w:hAnsi="Symbol" w:hint="default"/>
+        <w:sz w:val="20"/>
+      </w:rPr>
+    </w:lvl>
+    <w:lvl w:ilvl="5" w:tentative="1">
+      <w:start w:val="1"/>
+      <w:numFmt w:val="bullet"/>
+      <w:lvlText w:val=""/>
+      <w:lvlJc w:val="left"/>
+      <w:pPr>
+        <w:tabs>
+          <w:tab w:val="num" w:pos="4320"/>
+        </w:tabs>
+        <w:ind w:left="4320" w:hanging="360"/>
+      </w:pPr>
+      <w:rPr>
+        <w:rFonts w:ascii="Symbol" w:hAnsi="Symbol" w:hint="default"/>
+        <w:sz w:val="20"/>
+      </w:rPr>
+    </w:lvl>
+    <w:lvl w:ilvl="6" w:tentative="1">
+      <w:start w:val="1"/>
+      <w:numFmt w:val="bullet"/>
+      <w:lvlText w:val=""/>
+      <w:lvlJc w:val="left"/>
+      <w:pPr>
+        <w:tabs>
+          <w:tab w:val="num" w:pos="5040"/>
+        </w:tabs>
+        <w:ind w:left="5040" w:hanging="360"/>
+      </w:pPr>
+      <w:rPr>
+        <w:rFonts w:ascii="Symbol" w:hAnsi="Symbol" w:hint="default"/>
+        <w:sz w:val="20"/>
+      </w:rPr>
+    </w:lvl>
+    <w:lvl w:ilvl="7" w:tentative="1">
+      <w:start w:val="1"/>
+      <w:numFmt w:val="bullet"/>
+      <w:lvlText w:val=""/>
+      <w:lvlJc w:val="left"/>
+      <w:pPr>
+        <w:tabs>
+          <w:tab w:val="num" w:pos="5760"/>
+        </w:tabs>
+        <w:ind w:left="5760" w:hanging="360"/>
+      </w:pPr>
+      <w:rPr>
+        <w:rFonts w:ascii="Symbol" w:hAnsi="Symbol" w:hint="default"/>
+        <w:sz w:val="20"/>
+      </w:rPr>
+    </w:lvl>
+    <w:lvl w:ilvl="8" w:tentative="1">
+      <w:start w:val="1"/>
+      <w:numFmt w:val="bullet"/>
+      <w:lvlText w:val=""/>
+      <w:lvlJc w:val="left"/>
+      <w:pPr>
+        <w:tabs>
+          <w:tab w:val="num" w:pos="6480"/>
+        </w:tabs>
+        <w:ind w:left="6480" w:hanging="360"/>
+      </w:pPr>
+      <w:rPr>
+        <w:rFonts w:ascii="Symbol" w:hAnsi="Symbol" w:hint="default"/>
+        <w:sz w:val="20"/>
+      </w:rPr>
+    </w:lvl>
+  </w:abstractNum>
+  <w:abstractNum w:abstractNumId="6" w15:restartNumberingAfterBreak="0">
+    <w:nsid w:val="48152001"/>
+    <w:multiLevelType w:val="multilevel"/>
+    <w:tmpl w:val="1DB4FF34"/>
+    <w:lvl w:ilvl="0">
+      <w:start w:val="1"/>
+      <w:numFmt w:val="bullet"/>
+      <w:lvlText w:val=""/>
+      <w:lvlJc w:val="left"/>
+      <w:pPr>
+        <w:tabs>
+          <w:tab w:val="num" w:pos="720"/>
+        </w:tabs>
+        <w:ind w:left="720" w:hanging="360"/>
+      </w:pPr>
+      <w:rPr>
+        <w:rFonts w:ascii="Symbol" w:hAnsi="Symbol" w:hint="default"/>
+        <w:sz w:val="20"/>
+      </w:rPr>
+    </w:lvl>
+    <w:lvl w:ilvl="1" w:tentative="1">
+      <w:start w:val="1"/>
+      <w:numFmt w:val="bullet"/>
+      <w:lvlText w:val=""/>
+      <w:lvlJc w:val="left"/>
+      <w:pPr>
+        <w:tabs>
+          <w:tab w:val="num" w:pos="1440"/>
+        </w:tabs>
+        <w:ind w:left="1440" w:hanging="360"/>
+      </w:pPr>
+      <w:rPr>
+        <w:rFonts w:ascii="Symbol" w:hAnsi="Symbol" w:hint="default"/>
+        <w:sz w:val="20"/>
+      </w:rPr>
+    </w:lvl>
+    <w:lvl w:ilvl="2" w:tentative="1">
+      <w:start w:val="1"/>
+      <w:numFmt w:val="bullet"/>
+      <w:lvlText w:val=""/>
+      <w:lvlJc w:val="left"/>
+      <w:pPr>
+        <w:tabs>
+          <w:tab w:val="num" w:pos="2160"/>
+        </w:tabs>
+        <w:ind w:left="2160" w:hanging="360"/>
+      </w:pPr>
+      <w:rPr>
+        <w:rFonts w:ascii="Symbol" w:hAnsi="Symbol" w:hint="default"/>
+        <w:sz w:val="20"/>
+      </w:rPr>
+    </w:lvl>
+    <w:lvl w:ilvl="3" w:tentative="1">
+      <w:start w:val="1"/>
+      <w:numFmt w:val="bullet"/>
+      <w:lvlText w:val=""/>
+      <w:lvlJc w:val="left"/>
+      <w:pPr>
+        <w:tabs>
+          <w:tab w:val="num" w:pos="2880"/>
+        </w:tabs>
+        <w:ind w:left="2880" w:hanging="360"/>
+      </w:pPr>
+      <w:rPr>
+        <w:rFonts w:ascii="Symbol" w:hAnsi="Symbol" w:hint="default"/>
+        <w:sz w:val="20"/>
+      </w:rPr>
+    </w:lvl>
+    <w:lvl w:ilvl="4" w:tentative="1">
+      <w:start w:val="1"/>
+      <w:numFmt w:val="bullet"/>
+      <w:lvlText w:val=""/>
+      <w:lvlJc w:val="left"/>
+      <w:pPr>
+        <w:tabs>
+          <w:tab w:val="num" w:pos="3600"/>
+        </w:tabs>
+        <w:ind w:left="3600" w:hanging="360"/>
+      </w:pPr>
+      <w:rPr>
+        <w:rFonts w:ascii="Symbol" w:hAnsi="Symbol" w:hint="default"/>
+        <w:sz w:val="20"/>
+      </w:rPr>
+    </w:lvl>
+    <w:lvl w:ilvl="5" w:tentative="1">
+      <w:start w:val="1"/>
+      <w:numFmt w:val="bullet"/>
+      <w:lvlText w:val=""/>
+      <w:lvlJc w:val="left"/>
+      <w:pPr>
+        <w:tabs>
+          <w:tab w:val="num" w:pos="4320"/>
+        </w:tabs>
+        <w:ind w:left="4320" w:hanging="360"/>
+      </w:pPr>
+      <w:rPr>
+        <w:rFonts w:ascii="Symbol" w:hAnsi="Symbol" w:hint="default"/>
+        <w:sz w:val="20"/>
+      </w:rPr>
+    </w:lvl>
+    <w:lvl w:ilvl="6" w:tentative="1">
+      <w:start w:val="1"/>
+      <w:numFmt w:val="bullet"/>
+      <w:lvlText w:val=""/>
+      <w:lvlJc w:val="left"/>
+      <w:pPr>
+        <w:tabs>
+          <w:tab w:val="num" w:pos="5040"/>
+        </w:tabs>
+        <w:ind w:left="5040" w:hanging="360"/>
+      </w:pPr>
+      <w:rPr>
+        <w:rFonts w:ascii="Symbol" w:hAnsi="Symbol" w:hint="default"/>
+        <w:sz w:val="20"/>
+      </w:rPr>
+    </w:lvl>
+    <w:lvl w:ilvl="7" w:tentative="1">
+      <w:start w:val="1"/>
+      <w:numFmt w:val="bullet"/>
+      <w:lvlText w:val=""/>
+      <w:lvlJc w:val="left"/>
+      <w:pPr>
+        <w:tabs>
+          <w:tab w:val="num" w:pos="5760"/>
+        </w:tabs>
+        <w:ind w:left="5760" w:hanging="360"/>
+      </w:pPr>
+      <w:rPr>
+        <w:rFonts w:ascii="Symbol" w:hAnsi="Symbol" w:hint="default"/>
+        <w:sz w:val="20"/>
+      </w:rPr>
+    </w:lvl>
+    <w:lvl w:ilvl="8" w:tentative="1">
+      <w:start w:val="1"/>
+      <w:numFmt w:val="bullet"/>
+      <w:lvlText w:val=""/>
+      <w:lvlJc w:val="left"/>
+      <w:pPr>
+        <w:tabs>
+          <w:tab w:val="num" w:pos="6480"/>
+        </w:tabs>
+        <w:ind w:left="6480" w:hanging="360"/>
+      </w:pPr>
+      <w:rPr>
+        <w:rFonts w:ascii="Symbol" w:hAnsi="Symbol" w:hint="default"/>
+        <w:sz w:val="20"/>
+      </w:rPr>
+    </w:lvl>
+  </w:abstractNum>
+  <w:abstractNum w:abstractNumId="7" w15:restartNumberingAfterBreak="0">
     <w:nsid w:val="4E76439D"/>
     <w:multiLevelType w:val="hybridMultilevel"/>
     <w:tmpl w:val="2B5CBF98"/>
@@ -4270,7 +5226,7 @@
       </w:rPr>
     </w:lvl>
   </w:abstractNum>
-  <w:abstractNum w:abstractNumId="4" w15:restartNumberingAfterBreak="0">
+  <w:abstractNum w:abstractNumId="8" w15:restartNumberingAfterBreak="0">
     <w:nsid w:val="5416218C"/>
     <w:multiLevelType w:val="hybridMultilevel"/>
     <w:tmpl w:val="405698EA"/>
@@ -4383,7 +5339,156 @@
       </w:rPr>
     </w:lvl>
   </w:abstractNum>
-  <w:abstractNum w:abstractNumId="5" w15:restartNumberingAfterBreak="0">
+  <w:abstractNum w:abstractNumId="9" w15:restartNumberingAfterBreak="0">
+    <w:nsid w:val="5B9655EE"/>
+    <w:multiLevelType w:val="multilevel"/>
+    <w:tmpl w:val="BEEE234C"/>
+    <w:lvl w:ilvl="0">
+      <w:start w:val="1"/>
+      <w:numFmt w:val="bullet"/>
+      <w:lvlText w:val=""/>
+      <w:lvlJc w:val="left"/>
+      <w:pPr>
+        <w:tabs>
+          <w:tab w:val="num" w:pos="720"/>
+        </w:tabs>
+        <w:ind w:left="720" w:hanging="360"/>
+      </w:pPr>
+      <w:rPr>
+        <w:rFonts w:ascii="Symbol" w:hAnsi="Symbol" w:hint="default"/>
+        <w:sz w:val="20"/>
+      </w:rPr>
+    </w:lvl>
+    <w:lvl w:ilvl="1" w:tentative="1">
+      <w:start w:val="1"/>
+      <w:numFmt w:val="bullet"/>
+      <w:lvlText w:val=""/>
+      <w:lvlJc w:val="left"/>
+      <w:pPr>
+        <w:tabs>
+          <w:tab w:val="num" w:pos="1440"/>
+        </w:tabs>
+        <w:ind w:left="1440" w:hanging="360"/>
+      </w:pPr>
+      <w:rPr>
+        <w:rFonts w:ascii="Symbol" w:hAnsi="Symbol" w:hint="default"/>
+        <w:sz w:val="20"/>
+      </w:rPr>
+    </w:lvl>
+    <w:lvl w:ilvl="2" w:tentative="1">
+      <w:start w:val="1"/>
+      <w:numFmt w:val="bullet"/>
+      <w:lvlText w:val=""/>
+      <w:lvlJc w:val="left"/>
+      <w:pPr>
+        <w:tabs>
+          <w:tab w:val="num" w:pos="2160"/>
+        </w:tabs>
+        <w:ind w:left="2160" w:hanging="360"/>
+      </w:pPr>
+      <w:rPr>
+        <w:rFonts w:ascii="Symbol" w:hAnsi="Symbol" w:hint="default"/>
+        <w:sz w:val="20"/>
+      </w:rPr>
+    </w:lvl>
+    <w:lvl w:ilvl="3" w:tentative="1">
+      <w:start w:val="1"/>
+      <w:numFmt w:val="bullet"/>
+      <w:lvlText w:val=""/>
+      <w:lvlJc w:val="left"/>
+      <w:pPr>
+        <w:tabs>
+          <w:tab w:val="num" w:pos="2880"/>
+        </w:tabs>
+        <w:ind w:left="2880" w:hanging="360"/>
+      </w:pPr>
+      <w:rPr>
+        <w:rFonts w:ascii="Symbol" w:hAnsi="Symbol" w:hint="default"/>
+        <w:sz w:val="20"/>
+      </w:rPr>
+    </w:lvl>
+    <w:lvl w:ilvl="4" w:tentative="1">
+      <w:start w:val="1"/>
+      <w:numFmt w:val="bullet"/>
+      <w:lvlText w:val=""/>
+      <w:lvlJc w:val="left"/>
+      <w:pPr>
+        <w:tabs>
+          <w:tab w:val="num" w:pos="3600"/>
+        </w:tabs>
+        <w:ind w:left="3600" w:hanging="360"/>
+      </w:pPr>
+      <w:rPr>
+        <w:rFonts w:ascii="Symbol" w:hAnsi="Symbol" w:hint="default"/>
+        <w:sz w:val="20"/>
+      </w:rPr>
+    </w:lvl>
+    <w:lvl w:ilvl="5" w:tentative="1">
+      <w:start w:val="1"/>
+      <w:numFmt w:val="bullet"/>
+      <w:lvlText w:val=""/>
+      <w:lvlJc w:val="left"/>
+      <w:pPr>
+        <w:tabs>
+          <w:tab w:val="num" w:pos="4320"/>
+        </w:tabs>
+        <w:ind w:left="4320" w:hanging="360"/>
+      </w:pPr>
+      <w:rPr>
+        <w:rFonts w:ascii="Symbol" w:hAnsi="Symbol" w:hint="default"/>
+        <w:sz w:val="20"/>
+      </w:rPr>
+    </w:lvl>
+    <w:lvl w:ilvl="6" w:tentative="1">
+      <w:start w:val="1"/>
+      <w:numFmt w:val="bullet"/>
+      <w:lvlText w:val=""/>
+      <w:lvlJc w:val="left"/>
+      <w:pPr>
+        <w:tabs>
+          <w:tab w:val="num" w:pos="5040"/>
+        </w:tabs>
+        <w:ind w:left="5040" w:hanging="360"/>
+      </w:pPr>
+      <w:rPr>
+        <w:rFonts w:ascii="Symbol" w:hAnsi="Symbol" w:hint="default"/>
+        <w:sz w:val="20"/>
+      </w:rPr>
+    </w:lvl>
+    <w:lvl w:ilvl="7" w:tentative="1">
+      <w:start w:val="1"/>
+      <w:numFmt w:val="bullet"/>
+      <w:lvlText w:val=""/>
+      <w:lvlJc w:val="left"/>
+      <w:pPr>
+        <w:tabs>
+          <w:tab w:val="num" w:pos="5760"/>
+        </w:tabs>
+        <w:ind w:left="5760" w:hanging="360"/>
+      </w:pPr>
+      <w:rPr>
+        <w:rFonts w:ascii="Symbol" w:hAnsi="Symbol" w:hint="default"/>
+        <w:sz w:val="20"/>
+      </w:rPr>
+    </w:lvl>
+    <w:lvl w:ilvl="8" w:tentative="1">
+      <w:start w:val="1"/>
+      <w:numFmt w:val="bullet"/>
+      <w:lvlText w:val=""/>
+      <w:lvlJc w:val="left"/>
+      <w:pPr>
+        <w:tabs>
+          <w:tab w:val="num" w:pos="6480"/>
+        </w:tabs>
+        <w:ind w:left="6480" w:hanging="360"/>
+      </w:pPr>
+      <w:rPr>
+        <w:rFonts w:ascii="Symbol" w:hAnsi="Symbol" w:hint="default"/>
+        <w:sz w:val="20"/>
+      </w:rPr>
+    </w:lvl>
+  </w:abstractNum>
+  <w:abstractNum w:abstractNumId="10" w15:restartNumberingAfterBreak="0">
     <w:nsid w:val="76656553"/>
     <w:multiLevelType w:val="hybridMultilevel"/>
     <w:tmpl w:val="08C002AE"/>
@@ -4493,6 +5598,155 @@
       </w:pPr>
       <w:rPr>
         <w:rFonts w:ascii="Wingdings" w:hAnsi="Wingdings" w:hint="default"/>
+      </w:rPr>
+    </w:lvl>
+  </w:abstractNum>
+  <w:abstractNum w:abstractNumId="11" w15:restartNumberingAfterBreak="0">
+    <w:nsid w:val="7B7E5499"/>
+    <w:multiLevelType w:val="multilevel"/>
+    <w:tmpl w:val="61E4DA8C"/>
+    <w:lvl w:ilvl="0">
+      <w:start w:val="1"/>
+      <w:numFmt w:val="bullet"/>
+      <w:lvlText w:val=""/>
+      <w:lvlJc w:val="left"/>
+      <w:pPr>
+        <w:tabs>
+          <w:tab w:val="num" w:pos="720"/>
+        </w:tabs>
+        <w:ind w:left="720" w:hanging="360"/>
+      </w:pPr>
+      <w:rPr>
+        <w:rFonts w:ascii="Symbol" w:hAnsi="Symbol" w:hint="default"/>
+        <w:sz w:val="20"/>
+      </w:rPr>
+    </w:lvl>
+    <w:lvl w:ilvl="1" w:tentative="1">
+      <w:start w:val="1"/>
+      <w:numFmt w:val="bullet"/>
+      <w:lvlText w:val=""/>
+      <w:lvlJc w:val="left"/>
+      <w:pPr>
+        <w:tabs>
+          <w:tab w:val="num" w:pos="1440"/>
+        </w:tabs>
+        <w:ind w:left="1440" w:hanging="360"/>
+      </w:pPr>
+      <w:rPr>
+        <w:rFonts w:ascii="Symbol" w:hAnsi="Symbol" w:hint="default"/>
+        <w:sz w:val="20"/>
+      </w:rPr>
+    </w:lvl>
+    <w:lvl w:ilvl="2" w:tentative="1">
+      <w:start w:val="1"/>
+      <w:numFmt w:val="bullet"/>
+      <w:lvlText w:val=""/>
+      <w:lvlJc w:val="left"/>
+      <w:pPr>
+        <w:tabs>
+          <w:tab w:val="num" w:pos="2160"/>
+        </w:tabs>
+        <w:ind w:left="2160" w:hanging="360"/>
+      </w:pPr>
+      <w:rPr>
+        <w:rFonts w:ascii="Symbol" w:hAnsi="Symbol" w:hint="default"/>
+        <w:sz w:val="20"/>
+      </w:rPr>
+    </w:lvl>
+    <w:lvl w:ilvl="3" w:tentative="1">
+      <w:start w:val="1"/>
+      <w:numFmt w:val="bullet"/>
+      <w:lvlText w:val=""/>
+      <w:lvlJc w:val="left"/>
+      <w:pPr>
+        <w:tabs>
+          <w:tab w:val="num" w:pos="2880"/>
+        </w:tabs>
+        <w:ind w:left="2880" w:hanging="360"/>
+      </w:pPr>
+      <w:rPr>
+        <w:rFonts w:ascii="Symbol" w:hAnsi="Symbol" w:hint="default"/>
+        <w:sz w:val="20"/>
+      </w:rPr>
+    </w:lvl>
+    <w:lvl w:ilvl="4" w:tentative="1">
+      <w:start w:val="1"/>
+      <w:numFmt w:val="bullet"/>
+      <w:lvlText w:val=""/>
+      <w:lvlJc w:val="left"/>
+      <w:pPr>
+        <w:tabs>
+          <w:tab w:val="num" w:pos="3600"/>
+        </w:tabs>
+        <w:ind w:left="3600" w:hanging="360"/>
+      </w:pPr>
+      <w:rPr>
+        <w:rFonts w:ascii="Symbol" w:hAnsi="Symbol" w:hint="default"/>
+        <w:sz w:val="20"/>
+      </w:rPr>
+    </w:lvl>
+    <w:lvl w:ilvl="5" w:tentative="1">
+      <w:start w:val="1"/>
+      <w:numFmt w:val="bullet"/>
+      <w:lvlText w:val=""/>
+      <w:lvlJc w:val="left"/>
+      <w:pPr>
+        <w:tabs>
+          <w:tab w:val="num" w:pos="4320"/>
+        </w:tabs>
+        <w:ind w:left="4320" w:hanging="360"/>
+      </w:pPr>
+      <w:rPr>
+        <w:rFonts w:ascii="Symbol" w:hAnsi="Symbol" w:hint="default"/>
+        <w:sz w:val="20"/>
+      </w:rPr>
+    </w:lvl>
+    <w:lvl w:ilvl="6" w:tentative="1">
+      <w:start w:val="1"/>
+      <w:numFmt w:val="bullet"/>
+      <w:lvlText w:val=""/>
+      <w:lvlJc w:val="left"/>
+      <w:pPr>
+        <w:tabs>
+          <w:tab w:val="num" w:pos="5040"/>
+        </w:tabs>
+        <w:ind w:left="5040" w:hanging="360"/>
+      </w:pPr>
+      <w:rPr>
+        <w:rFonts w:ascii="Symbol" w:hAnsi="Symbol" w:hint="default"/>
+        <w:sz w:val="20"/>
+      </w:rPr>
+    </w:lvl>
+    <w:lvl w:ilvl="7" w:tentative="1">
+      <w:start w:val="1"/>
+      <w:numFmt w:val="bullet"/>
+      <w:lvlText w:val=""/>
+      <w:lvlJc w:val="left"/>
+      <w:pPr>
+        <w:tabs>
+          <w:tab w:val="num" w:pos="5760"/>
+        </w:tabs>
+        <w:ind w:left="5760" w:hanging="360"/>
+      </w:pPr>
+      <w:rPr>
+        <w:rFonts w:ascii="Symbol" w:hAnsi="Symbol" w:hint="default"/>
+        <w:sz w:val="20"/>
+      </w:rPr>
+    </w:lvl>
+    <w:lvl w:ilvl="8" w:tentative="1">
+      <w:start w:val="1"/>
+      <w:numFmt w:val="bullet"/>
+      <w:lvlText w:val=""/>
+      <w:lvlJc w:val="left"/>
+      <w:pPr>
+        <w:tabs>
+          <w:tab w:val="num" w:pos="6480"/>
+        </w:tabs>
+        <w:ind w:left="6480" w:hanging="360"/>
+      </w:pPr>
+      <w:rPr>
+        <w:rFonts w:ascii="Symbol" w:hAnsi="Symbol" w:hint="default"/>
+        <w:sz w:val="20"/>
       </w:rPr>
     </w:lvl>
   </w:abstractNum>
@@ -4500,19 +5754,37 @@
     <w:abstractNumId w:val="0"/>
   </w:num>
   <w:num w:numId="2" w16cid:durableId="316148202">
-    <w:abstractNumId w:val="5"/>
+    <w:abstractNumId w:val="10"/>
   </w:num>
   <w:num w:numId="3" w16cid:durableId="1807701676">
-    <w:abstractNumId w:val="4"/>
+    <w:abstractNumId w:val="8"/>
   </w:num>
   <w:num w:numId="4" w16cid:durableId="1290477181">
-    <w:abstractNumId w:val="3"/>
+    <w:abstractNumId w:val="7"/>
   </w:num>
   <w:num w:numId="5" w16cid:durableId="1097797217">
     <w:abstractNumId w:val="2"/>
   </w:num>
   <w:num w:numId="6" w16cid:durableId="1563756981">
     <w:abstractNumId w:val="1"/>
+  </w:num>
+  <w:num w:numId="7" w16cid:durableId="2067875755">
+    <w:abstractNumId w:val="11"/>
+  </w:num>
+  <w:num w:numId="8" w16cid:durableId="1023939137">
+    <w:abstractNumId w:val="6"/>
+  </w:num>
+  <w:num w:numId="9" w16cid:durableId="155538359">
+    <w:abstractNumId w:val="5"/>
+  </w:num>
+  <w:num w:numId="10" w16cid:durableId="1787390197">
+    <w:abstractNumId w:val="3"/>
+  </w:num>
+  <w:num w:numId="11" w16cid:durableId="1423795667">
+    <w:abstractNumId w:val="4"/>
+  </w:num>
+  <w:num w:numId="12" w16cid:durableId="724916018">
+    <w:abstractNumId w:val="9"/>
   </w:num>
 </w:numbering>
 </file>
@@ -6183,7 +7455,7 @@
 </file>
 
 <file path=customXml/itemProps1.xml><?xml version="1.0" encoding="utf-8"?>
-<ds:datastoreItem xmlns:ds="http://schemas.openxmlformats.org/officeDocument/2006/customXml" ds:itemID="{44C38F7E-BF16-914D-B3DD-200EEBD40A46}">
+<ds:datastoreItem xmlns:ds="http://schemas.openxmlformats.org/officeDocument/2006/customXml" ds:itemID="{6051FA9A-C7F1-6242-832E-5F88A37CE489}">
   <ds:schemaRefs>
     <ds:schemaRef ds:uri="http://schemas.openxmlformats.org/officeDocument/2006/bibliography"/>
   </ds:schemaRefs>

</xml_diff>